<commit_message>
se ajustan ppt de experian
</commit_message>
<xml_diff>
--- a/Stefanini/Stefanini.Clientes/Stefanini.Clientes.UTP/Diplomado_GestionProyectosAgiles.docx
+++ b/Stefanini/Stefanini.Clientes/Stefanini.Clientes.UTP/Diplomado_GestionProyectosAgiles.docx
@@ -6,7 +6,6 @@
       <w:tblPr>
         <w:tblW w:w="0" w:type="auto"/>
         <w:jc w:val="center"/>
-        <w:tblInd w:w="0" w:type="dxa"/>
         <w:tblLayout w:type="fixed"/>
         <w:tblCellMar>
           <w:left w:w="70" w:type="dxa"/>
@@ -708,7 +707,6 @@
       <w:tblPr>
         <w:tblW w:w="0" w:type="auto"/>
         <w:jc w:val="center"/>
-        <w:tblInd w:w="0" w:type="dxa"/>
         <w:tblLayout w:type="fixed"/>
         <w:tblCellMar>
           <w:left w:w="70" w:type="dxa"/>
@@ -865,14 +863,11 @@
           <w:szCs w:val="20"/>
         </w:rPr>
       </w:pPr>
-      <w:bookmarkStart w:id="0" w:name="_GoBack"/>
-      <w:bookmarkEnd w:id="0"/>
     </w:p>
     <w:tbl>
       <w:tblPr>
         <w:tblW w:w="0" w:type="auto"/>
         <w:jc w:val="center"/>
-        <w:tblInd w:w="0" w:type="dxa"/>
         <w:tblLayout w:type="fixed"/>
         <w:tblCellMar>
           <w:left w:w="70" w:type="dxa"/>
@@ -3583,7 +3578,6 @@
     <w:tbl>
       <w:tblPr>
         <w:tblW w:w="9346" w:type="dxa"/>
-        <w:tblInd w:w="0" w:type="dxa"/>
         <w:tblCellMar>
           <w:left w:w="70" w:type="dxa"/>
           <w:right w:w="70" w:type="dxa"/>
@@ -5629,7 +5623,6 @@
     <w:tbl>
       <w:tblPr>
         <w:tblW w:w="9351" w:type="dxa"/>
-        <w:tblInd w:w="0" w:type="dxa"/>
         <w:tblCellMar>
           <w:left w:w="70" w:type="dxa"/>
           <w:right w:w="70" w:type="dxa"/>
@@ -7657,7 +7650,6 @@
     <w:tbl>
       <w:tblPr>
         <w:tblW w:w="9351" w:type="dxa"/>
-        <w:tblInd w:w="0" w:type="dxa"/>
         <w:tblCellMar>
           <w:left w:w="70" w:type="dxa"/>
           <w:right w:w="70" w:type="dxa"/>
@@ -9508,18 +9500,18 @@
               </w:rPr>
               <w:t xml:space="preserve">Herramientas de </w:t>
             </w:r>
-            <w:proofErr w:type="spellStart"/>
-            <w:r>
-              <w:rPr>
-                <w:rFonts w:ascii="Verdana" w:eastAsia="Times New Roman" w:hAnsi="Verdana" w:cs="Calibri"/>
-                <w:color w:val="000000"/>
-                <w:sz w:val="20"/>
-                <w:szCs w:val="20"/>
-                <w:lang w:val="es-CO" w:eastAsia="es-CO"/>
-              </w:rPr>
-              <w:t>Automatizacion</w:t>
-            </w:r>
-            <w:proofErr w:type="spellEnd"/>
+            <w:r>
+              <w:rPr>
+                <w:rFonts w:ascii="Verdana" w:eastAsia="Times New Roman" w:hAnsi="Verdana" w:cs="Calibri"/>
+                <w:color w:val="000000"/>
+                <w:sz w:val="20"/>
+                <w:szCs w:val="20"/>
+                <w:lang w:val="es-CO" w:eastAsia="es-CO"/>
+              </w:rPr>
+              <w:t>Automatización</w:t>
+            </w:r>
+            <w:bookmarkStart w:id="0" w:name="_GoBack"/>
+            <w:bookmarkEnd w:id="0"/>
           </w:p>
         </w:tc>
         <w:tc>
@@ -10314,7 +10306,6 @@
       <w:tblPr>
         <w:tblW w:w="10025" w:type="dxa"/>
         <w:jc w:val="center"/>
-        <w:tblInd w:w="0" w:type="dxa"/>
         <w:tblLayout w:type="fixed"/>
         <w:tblLook w:val="0000" w:firstRow="0" w:lastRow="0" w:firstColumn="0" w:lastColumn="0" w:noHBand="0" w:noVBand="0"/>
       </w:tblPr>
@@ -10449,7 +10440,6 @@
       <w:tblPr>
         <w:tblW w:w="0" w:type="auto"/>
         <w:jc w:val="center"/>
-        <w:tblInd w:w="0" w:type="dxa"/>
         <w:tblLayout w:type="fixed"/>
         <w:tblLook w:val="0000" w:firstRow="0" w:lastRow="0" w:firstColumn="0" w:lastColumn="0" w:noHBand="0" w:noVBand="0"/>
       </w:tblPr>
@@ -11035,7 +11025,7 @@
               <w:noProof/>
               <w:sz w:val="16"/>
             </w:rPr>
-            <w:t>2</w:t>
+            <w:t>6</w:t>
           </w:r>
           <w:r>
             <w:rPr>
@@ -11109,6 +11099,7 @@
     <w:lvl w:ilvl="0">
       <w:start w:val="1"/>
       <w:numFmt w:val="none"/>
+      <w:pStyle w:val="Ttulo1"/>
       <w:suff w:val="nothing"/>
       <w:lvlText w:val=""/>
       <w:lvlJc w:val="left"/>
@@ -11122,6 +11113,7 @@
     <w:lvl w:ilvl="1">
       <w:start w:val="1"/>
       <w:numFmt w:val="none"/>
+      <w:pStyle w:val="Ttulo2"/>
       <w:suff w:val="nothing"/>
       <w:lvlText w:val=""/>
       <w:lvlJc w:val="left"/>
@@ -11753,7 +11745,7 @@
     <w:lsdException w:name="HTML Sample" w:semiHidden="1" w:unhideWhenUsed="1"/>
     <w:lsdException w:name="HTML Typewriter" w:semiHidden="1" w:unhideWhenUsed="1"/>
     <w:lsdException w:name="HTML Variable" w:semiHidden="1" w:unhideWhenUsed="1"/>
-    <w:lsdException w:name="Normal Table" w:unhideWhenUsed="1"/>
+    <w:lsdException w:name="Normal Table" w:semiHidden="1" w:unhideWhenUsed="1"/>
     <w:lsdException w:name="annotation subject" w:semiHidden="1" w:unhideWhenUsed="1"/>
     <w:lsdException w:name="No List" w:semiHidden="1" w:unhideWhenUsed="1"/>
     <w:lsdException w:name="Outline List 1" w:semiHidden="1" w:unhideWhenUsed="1"/>
@@ -12099,13 +12091,16 @@
   <w:style w:type="character" w:default="1" w:styleId="Fuentedeprrafopredeter">
     <w:name w:val="Default Paragraph Font"/>
     <w:uiPriority w:val="1"/>
+    <w:semiHidden/>
     <w:unhideWhenUsed/>
   </w:style>
   <w:style w:type="table" w:default="1" w:styleId="Tablanormal">
     <w:name w:val="Normal Table"/>
     <w:uiPriority w:val="99"/>
+    <w:semiHidden/>
     <w:unhideWhenUsed/>
     <w:tblPr>
+      <w:tblInd w:w="0" w:type="dxa"/>
       <w:tblCellMar>
         <w:top w:w="0" w:type="dxa"/>
         <w:left w:w="108" w:type="dxa"/>

</xml_diff>